<commit_message>
Corrected Safe State in section 3.2
</commit_message>
<xml_diff>
--- a/docs/03_FunctionalSafetyConcept_LaneAssistance.docx
+++ b/docs/03_FunctionalSafetyConcept_LaneAssistance.docx
@@ -227,7 +227,6 @@
         </w:rPr>
       </w:pPr>
       <w:bookmarkStart w:id="5" w:name="_q7vpi366elug" w:colFirst="0" w:colLast="0"/>
-      <w:bookmarkStart w:id="6" w:name="_GoBack"/>
       <w:bookmarkEnd w:id="5"/>
       <w:r>
         <w:rPr>
@@ -269,7 +268,6 @@
           </wp:inline>
         </w:drawing>
       </w:r>
-      <w:bookmarkEnd w:id="6"/>
       <w:r>
         <w:rPr>
           <w:sz w:val="48"/>
@@ -300,12 +298,12 @@
         <w:spacing w:before="480" w:after="180" w:line="240" w:lineRule="auto"/>
         <w:contextualSpacing w:val="0"/>
       </w:pPr>
-      <w:bookmarkStart w:id="7" w:name="_Toc517021673"/>
+      <w:bookmarkStart w:id="6" w:name="_Toc517021673"/>
       <w:r>
         <w:lastRenderedPageBreak/>
         <w:t>Document history</w:t>
       </w:r>
-      <w:bookmarkEnd w:id="7"/>
+      <w:bookmarkEnd w:id="6"/>
     </w:p>
     <w:p>
       <w:pPr>
@@ -624,27 +622,19 @@
                 <w:szCs w:val="22"/>
               </w:rPr>
             </w:pPr>
-          </w:p>
-        </w:tc>
-        <w:tc>
-          <w:tcPr>
-            <w:tcW w:w="1275" w:type="dxa"/>
-          </w:tcPr>
-          <w:p>
-            <w:pPr>
-              <w:widowControl w:val="0"/>
-              <w:contextualSpacing w:val="0"/>
+            <w:r>
               <w:rPr>
                 <w:rFonts w:ascii="Calibri" w:eastAsia="Calibri" w:hAnsi="Calibri" w:cs="Calibri"/>
                 <w:sz w:val="22"/>
                 <w:szCs w:val="22"/>
               </w:rPr>
-            </w:pPr>
-          </w:p>
-        </w:tc>
-        <w:tc>
-          <w:tcPr>
-            <w:tcW w:w="2100" w:type="dxa"/>
+              <w:t>06/19/2018</w:t>
+            </w:r>
+          </w:p>
+        </w:tc>
+        <w:tc>
+          <w:tcPr>
+            <w:tcW w:w="1275" w:type="dxa"/>
           </w:tcPr>
           <w:p>
             <w:pPr>
@@ -656,24 +646,74 @@
                 <w:szCs w:val="22"/>
               </w:rPr>
             </w:pPr>
-          </w:p>
-        </w:tc>
-        <w:tc>
-          <w:tcPr>
-            <w:tcW w:w="4785" w:type="dxa"/>
-          </w:tcPr>
-          <w:p>
-            <w:pPr>
-              <w:widowControl w:val="0"/>
-              <w:contextualSpacing w:val="0"/>
+            <w:r>
               <w:rPr>
                 <w:rFonts w:ascii="Calibri" w:eastAsia="Calibri" w:hAnsi="Calibri" w:cs="Calibri"/>
                 <w:sz w:val="22"/>
                 <w:szCs w:val="22"/>
               </w:rPr>
-            </w:pPr>
-          </w:p>
-        </w:tc>
+              <w:t>2.0</w:t>
+            </w:r>
+          </w:p>
+        </w:tc>
+        <w:tc>
+          <w:tcPr>
+            <w:tcW w:w="2100" w:type="dxa"/>
+          </w:tcPr>
+          <w:p>
+            <w:pPr>
+              <w:widowControl w:val="0"/>
+              <w:contextualSpacing w:val="0"/>
+              <w:rPr>
+                <w:rFonts w:ascii="Calibri" w:eastAsia="Calibri" w:hAnsi="Calibri" w:cs="Calibri"/>
+                <w:sz w:val="22"/>
+                <w:szCs w:val="22"/>
+              </w:rPr>
+            </w:pPr>
+            <w:r>
+              <w:rPr>
+                <w:rFonts w:ascii="Calibri" w:eastAsia="Calibri" w:hAnsi="Calibri" w:cs="Calibri"/>
+                <w:sz w:val="22"/>
+                <w:szCs w:val="22"/>
+              </w:rPr>
+              <w:t>Efraim Kropp</w:t>
+            </w:r>
+          </w:p>
+        </w:tc>
+        <w:tc>
+          <w:tcPr>
+            <w:tcW w:w="4785" w:type="dxa"/>
+          </w:tcPr>
+          <w:p>
+            <w:pPr>
+              <w:widowControl w:val="0"/>
+              <w:contextualSpacing w:val="0"/>
+              <w:rPr>
+                <w:rFonts w:ascii="Calibri" w:eastAsia="Calibri" w:hAnsi="Calibri" w:cs="Calibri"/>
+                <w:sz w:val="22"/>
+                <w:szCs w:val="22"/>
+              </w:rPr>
+            </w:pPr>
+            <w:r>
+              <w:rPr>
+                <w:rFonts w:ascii="Calibri" w:eastAsia="Calibri" w:hAnsi="Calibri" w:cs="Calibri"/>
+                <w:sz w:val="22"/>
+                <w:szCs w:val="22"/>
+              </w:rPr>
+              <w:t>Resubmission: Corrected Safe State in section</w:t>
+            </w:r>
+            <w:r>
+              <w:rPr>
+                <w:rFonts w:ascii="Calibri" w:eastAsia="Calibri" w:hAnsi="Calibri" w:cs="Calibri"/>
+                <w:sz w:val="22"/>
+                <w:szCs w:val="22"/>
+              </w:rPr>
+              <w:t xml:space="preserve"> 3.2</w:t>
+            </w:r>
+          </w:p>
+        </w:tc>
+        <w:bookmarkStart w:id="7" w:name="_GoBack"/>
+        <w:bookmarkEnd w:id="7"/>
       </w:tr>
       <w:tr>
         <w:tc>
@@ -4003,7 +4043,13 @@
               <w:spacing w:line="240" w:lineRule="auto"/>
             </w:pPr>
             <w:r>
-              <w:t>System shut down</w:t>
+              <w:t>The L</w:t>
+            </w:r>
+            <w:r>
+              <w:t>ane Departure</w:t>
+            </w:r>
+            <w:r>
+              <w:t xml:space="preserve"> oscillating torque amplitude is set to 0</w:t>
             </w:r>
           </w:p>
         </w:tc>
@@ -4136,7 +4182,19 @@
               <w:spacing w:line="240" w:lineRule="auto"/>
             </w:pPr>
             <w:r>
-              <w:t>System shut down</w:t>
+              <w:t>The L</w:t>
+            </w:r>
+            <w:r>
+              <w:t>ane Departure</w:t>
+            </w:r>
+            <w:r>
+              <w:t xml:space="preserve"> oscillating torque </w:t>
+            </w:r>
+            <w:r>
+              <w:t>frequency</w:t>
+            </w:r>
+            <w:r>
+              <w:t xml:space="preserve"> is set to 0</w:t>
             </w:r>
           </w:p>
         </w:tc>
@@ -4583,6 +4641,7 @@
               <w:spacing w:line="240" w:lineRule="auto"/>
             </w:pPr>
             <w:r>
+              <w:lastRenderedPageBreak/>
               <w:t>01-02</w:t>
             </w:r>
           </w:p>
@@ -4600,78 +4659,6 @@
           <w:p>
             <w:pPr>
               <w:widowControl w:val="0"/>
-            </w:pPr>
-            <w:r>
-              <w:t>Criteria:</w:t>
-            </w:r>
-          </w:p>
-          <w:p>
-            <w:pPr>
-              <w:widowControl w:val="0"/>
-            </w:pPr>
-            <w:r>
-              <w:t xml:space="preserve">The oscillating torque frequency never exceeds </w:t>
-            </w:r>
-            <w:proofErr w:type="spellStart"/>
-            <w:r>
-              <w:t>Max_Torque_Frequency</w:t>
-            </w:r>
-            <w:proofErr w:type="spellEnd"/>
-            <w:r>
-              <w:t xml:space="preserve"> value.</w:t>
-            </w:r>
-          </w:p>
-          <w:p>
-            <w:pPr>
-              <w:widowControl w:val="0"/>
-            </w:pPr>
-            <w:r>
-              <w:t>Method:</w:t>
-            </w:r>
-          </w:p>
-          <w:p>
-            <w:pPr>
-              <w:widowControl w:val="0"/>
-            </w:pPr>
-            <w:r>
-              <w:lastRenderedPageBreak/>
-              <w:t xml:space="preserve">Set </w:t>
-            </w:r>
-            <w:proofErr w:type="spellStart"/>
-            <w:r>
-              <w:t>Max_Torque_Frequency</w:t>
-            </w:r>
-            <w:proofErr w:type="spellEnd"/>
-            <w:r>
-              <w:t xml:space="preserve"> to different values and simulate Lane Departure scenario. Measure the output torque frequency and compare with the </w:t>
-            </w:r>
-            <w:proofErr w:type="spellStart"/>
-            <w:r>
-              <w:t>Max_Torque_</w:t>
-            </w:r>
-            <w:r>
-              <w:t>Frequency</w:t>
-            </w:r>
-            <w:proofErr w:type="spellEnd"/>
-            <w:r>
-              <w:t xml:space="preserve"> value.</w:t>
-            </w:r>
-          </w:p>
-        </w:tc>
-        <w:tc>
-          <w:tcPr>
-            <w:tcW w:w="4005" w:type="dxa"/>
-            <w:tcMar>
-              <w:top w:w="100" w:type="dxa"/>
-              <w:left w:w="100" w:type="dxa"/>
-              <w:bottom w:w="100" w:type="dxa"/>
-              <w:right w:w="100" w:type="dxa"/>
-            </w:tcMar>
-          </w:tcPr>
-          <w:p>
-            <w:pPr>
-              <w:widowControl w:val="0"/>
-              <w:spacing w:line="240" w:lineRule="auto"/>
             </w:pPr>
             <w:r>
               <w:lastRenderedPageBreak/>
@@ -4681,6 +4668,79 @@
           <w:p>
             <w:pPr>
               <w:widowControl w:val="0"/>
+            </w:pPr>
+            <w:r>
+              <w:t xml:space="preserve">The oscillating torque frequency never exceeds </w:t>
+            </w:r>
+            <w:proofErr w:type="spellStart"/>
+            <w:r>
+              <w:t>Max_Torque_Frequency</w:t>
+            </w:r>
+            <w:proofErr w:type="spellEnd"/>
+            <w:r>
+              <w:t xml:space="preserve"> value.</w:t>
+            </w:r>
+          </w:p>
+          <w:p>
+            <w:pPr>
+              <w:widowControl w:val="0"/>
+            </w:pPr>
+            <w:r>
+              <w:lastRenderedPageBreak/>
+              <w:t>Method:</w:t>
+            </w:r>
+          </w:p>
+          <w:p>
+            <w:pPr>
+              <w:widowControl w:val="0"/>
+            </w:pPr>
+            <w:r>
+              <w:t xml:space="preserve">Set </w:t>
+            </w:r>
+            <w:proofErr w:type="spellStart"/>
+            <w:r>
+              <w:t>Max_Torque_Frequency</w:t>
+            </w:r>
+            <w:proofErr w:type="spellEnd"/>
+            <w:r>
+              <w:t xml:space="preserve"> to different values and simulate Lane Departure scenario. Measure the output torque frequency and compare with the </w:t>
+            </w:r>
+            <w:proofErr w:type="spellStart"/>
+            <w:r>
+              <w:t>Max_Torque_</w:t>
+            </w:r>
+            <w:r>
+              <w:t>Frequency</w:t>
+            </w:r>
+            <w:proofErr w:type="spellEnd"/>
+            <w:r>
+              <w:t xml:space="preserve"> value.</w:t>
+            </w:r>
+          </w:p>
+        </w:tc>
+        <w:tc>
+          <w:tcPr>
+            <w:tcW w:w="4005" w:type="dxa"/>
+            <w:tcMar>
+              <w:top w:w="100" w:type="dxa"/>
+              <w:left w:w="100" w:type="dxa"/>
+              <w:bottom w:w="100" w:type="dxa"/>
+              <w:right w:w="100" w:type="dxa"/>
+            </w:tcMar>
+          </w:tcPr>
+          <w:p>
+            <w:pPr>
+              <w:widowControl w:val="0"/>
+              <w:spacing w:line="240" w:lineRule="auto"/>
+            </w:pPr>
+            <w:r>
+              <w:lastRenderedPageBreak/>
+              <w:t>Criteria:</w:t>
+            </w:r>
+          </w:p>
+          <w:p>
+            <w:pPr>
+              <w:widowControl w:val="0"/>
               <w:spacing w:line="240" w:lineRule="auto"/>
             </w:pPr>
             <w:r>
@@ -4692,7 +4752,11 @@
             </w:r>
             <w:proofErr w:type="spellEnd"/>
             <w:r>
-              <w:t xml:space="preserve"> value, the output of the system is set to 0 in 50 </w:t>
+              <w:t xml:space="preserve"> </w:t>
+            </w:r>
+            <w:r>
+              <w:lastRenderedPageBreak/>
+              <w:t xml:space="preserve">value, the output of the system is set to 0 in 50 </w:t>
             </w:r>
             <w:proofErr w:type="spellStart"/>
             <w:r>
@@ -4700,11 +4764,7 @@
             </w:r>
             <w:proofErr w:type="spellEnd"/>
             <w:r>
-              <w:t xml:space="preserve"> Observe on the Car </w:t>
-            </w:r>
-            <w:r>
-              <w:lastRenderedPageBreak/>
-              <w:t>Display:</w:t>
+              <w:t xml:space="preserve"> Observe on the Car Display:</w:t>
             </w:r>
           </w:p>
           <w:p>
@@ -5102,7 +5162,25 @@
               <w:spacing w:line="240" w:lineRule="auto"/>
             </w:pPr>
             <w:r>
-              <w:t>System shut down</w:t>
+              <w:t>The L</w:t>
+            </w:r>
+            <w:r>
+              <w:t xml:space="preserve">ane </w:t>
+            </w:r>
+            <w:r>
+              <w:t>K</w:t>
+            </w:r>
+            <w:r>
+              <w:t>eep Assistance</w:t>
+            </w:r>
+            <w:r>
+              <w:t xml:space="preserve"> torque </w:t>
+            </w:r>
+            <w:r>
+              <w:t xml:space="preserve">output </w:t>
+            </w:r>
+            <w:r>
+              <w:t>is set to 0</w:t>
             </w:r>
           </w:p>
         </w:tc>
@@ -5480,7 +5558,11 @@
               <w:spacing w:line="240" w:lineRule="auto"/>
             </w:pPr>
             <w:r>
-              <w:t>The Lane Assist Active/Inactive status in INACTIVE</w:t>
+              <w:t xml:space="preserve">The Lane Assist Active/Inactive </w:t>
+            </w:r>
+            <w:r>
+              <w:lastRenderedPageBreak/>
+              <w:t>status in INACTIVE</w:t>
             </w:r>
           </w:p>
           <w:p>
@@ -5498,7 +5580,6 @@
               <w:spacing w:line="240" w:lineRule="auto"/>
             </w:pPr>
             <w:r>
-              <w:lastRenderedPageBreak/>
               <w:t xml:space="preserve">Apply LKA torque for duration &gt; </w:t>
             </w:r>
             <w:proofErr w:type="spellStart"/>
@@ -5712,6 +5793,7 @@
               <w:rPr>
                 <w:b/>
               </w:rPr>
+              <w:lastRenderedPageBreak/>
               <w:t>ID</w:t>
             </w:r>
           </w:p>
@@ -5766,14 +5848,7 @@
               <w:rPr>
                 <w:b/>
               </w:rPr>
-              <w:t xml:space="preserve">Electronic Power </w:t>
-            </w:r>
-            <w:r>
-              <w:rPr>
-                <w:b/>
-              </w:rPr>
-              <w:lastRenderedPageBreak/>
-              <w:t>Steering ECU</w:t>
+              <w:t>Electronic Power Steering ECU</w:t>
             </w:r>
           </w:p>
         </w:tc>
@@ -5800,7 +5875,6 @@
               <w:rPr>
                 <w:b/>
               </w:rPr>
-              <w:lastRenderedPageBreak/>
               <w:t>Camera ECU</w:t>
             </w:r>
           </w:p>
@@ -6678,7 +6752,11 @@
               <w:t xml:space="preserve">The </w:t>
             </w:r>
             <w:r>
-              <w:t xml:space="preserve">Lane Departure oscillating torque frequency </w:t>
+              <w:t xml:space="preserve">Lane Departure oscillating torque </w:t>
+            </w:r>
+            <w:r>
+              <w:lastRenderedPageBreak/>
+              <w:t xml:space="preserve">frequency </w:t>
             </w:r>
             <w:r>
               <w:t xml:space="preserve">value </w:t>
@@ -6694,7 +6772,6 @@
             </w:r>
             <w:proofErr w:type="spellStart"/>
             <w:r>
-              <w:lastRenderedPageBreak/>
               <w:t>Max_Torque_Frequency</w:t>
             </w:r>
             <w:proofErr w:type="spellEnd"/>

</xml_diff>